<commit_message>
Added so many new features
</commit_message>
<xml_diff>
--- a/exercises/Chapter_2/Exercise_2_1/Exercise_2_1.docx
+++ b/exercises/Chapter_2/Exercise_2_1/Exercise_2_1.docx
@@ -1,6 +1,6 @@
 
 <file path=word/document.xml><?xml version="1.0" encoding="utf-8"?>
-<w:document xmlns:wpc="http://schemas.microsoft.com/office/word/2010/wordprocessingCanvas" xmlns:cx="http://schemas.microsoft.com/office/drawing/2014/chartex" xmlns:cx1="http://schemas.microsoft.com/office/drawing/2015/9/8/chartex" xmlns:cx2="http://schemas.microsoft.com/office/drawing/2015/10/21/chartex" xmlns:cx3="http://schemas.microsoft.com/office/drawing/2016/5/9/chartex" xmlns:cx4="http://schemas.microsoft.com/office/drawing/2016/5/10/chartex" xmlns:cx5="http://schemas.microsoft.com/office/drawing/2016/5/11/chartex" xmlns:cx6="http://schemas.microsoft.com/office/drawing/2016/5/12/chartex" xmlns:cx7="http://schemas.microsoft.com/office/drawing/2016/5/13/chartex" xmlns:cx8="http://schemas.microsoft.com/office/drawing/2016/5/14/chartex" xmlns:mc="http://schemas.openxmlformats.org/markup-compatibility/2006" xmlns:aink="http://schemas.microsoft.com/office/drawing/2016/ink" xmlns:am3d="http://schemas.microsoft.com/office/drawing/2017/model3d" xmlns:o="urn:schemas-microsoft-com:office:office" xmlns:oel="http://schemas.microsoft.com/office/2019/extlst" xmlns:r="http://schemas.openxmlformats.org/officeDocument/2006/relationships" xmlns:m="http://schemas.openxmlformats.org/officeDocument/2006/math" xmlns:v="urn:schemas-microsoft-com:vml" xmlns:wp14="http://schemas.microsoft.com/office/word/2010/wordprocessingDrawing" xmlns:wp="http://schemas.openxmlformats.org/drawingml/2006/wordprocessingDrawing" xmlns:w10="urn:schemas-microsoft-com:office:word" xmlns:w="http://schemas.openxmlformats.org/wordprocessingml/2006/main" xmlns:w14="http://schemas.microsoft.com/office/word/2010/wordml" xmlns:w15="http://schemas.microsoft.com/office/word/2012/wordml" xmlns:w16cex="http://schemas.microsoft.com/office/word/2018/wordml/cex" xmlns:w16cid="http://schemas.microsoft.com/office/word/2016/wordml/cid" xmlns:w16="http://schemas.microsoft.com/office/word/2018/wordml" xmlns:w16sdtdh="http://schemas.microsoft.com/office/word/2020/wordml/sdtdatahash" xmlns:w16se="http://schemas.microsoft.com/office/word/2015/wordml/symex" xmlns:wpg="http://schemas.microsoft.com/office/word/2010/wordprocessingGroup" xmlns:wpi="http://schemas.microsoft.com/office/word/2010/wordprocessingInk" xmlns:wne="http://schemas.microsoft.com/office/word/2006/wordml" xmlns:wps="http://schemas.microsoft.com/office/word/2010/wordprocessingShape" mc:Ignorable="w14 w15 w16se w16cid w16 w16cex w16sdtdh wp14">
+<w:document xmlns:wpc="http://schemas.microsoft.com/office/word/2010/wordprocessingCanvas" xmlns:cx="http://schemas.microsoft.com/office/drawing/2014/chartex" xmlns:cx1="http://schemas.microsoft.com/office/drawing/2015/9/8/chartex" xmlns:cx2="http://schemas.microsoft.com/office/drawing/2015/10/21/chartex" xmlns:cx3="http://schemas.microsoft.com/office/drawing/2016/5/9/chartex" xmlns:cx4="http://schemas.microsoft.com/office/drawing/2016/5/10/chartex" xmlns:cx5="http://schemas.microsoft.com/office/drawing/2016/5/11/chartex" xmlns:cx6="http://schemas.microsoft.com/office/drawing/2016/5/12/chartex" xmlns:cx7="http://schemas.microsoft.com/office/drawing/2016/5/13/chartex" xmlns:cx8="http://schemas.microsoft.com/office/drawing/2016/5/14/chartex" xmlns:mc="http://schemas.openxmlformats.org/markup-compatibility/2006" xmlns:aink="http://schemas.microsoft.com/office/drawing/2016/ink" xmlns:am3d="http://schemas.microsoft.com/office/drawing/2017/model3d" xmlns:o="urn:schemas-microsoft-com:office:office" xmlns:oel="http://schemas.microsoft.com/office/2019/extlst" xmlns:r="http://schemas.openxmlformats.org/officeDocument/2006/relationships" xmlns:m="http://schemas.openxmlformats.org/officeDocument/2006/math" xmlns:v="urn:schemas-microsoft-com:vml" xmlns:wp14="http://schemas.microsoft.com/office/word/2010/wordprocessingDrawing" xmlns:wp="http://schemas.openxmlformats.org/drawingml/2006/wordprocessingDrawing" xmlns:w10="urn:schemas-microsoft-com:office:word" xmlns:w="http://schemas.openxmlformats.org/wordprocessingml/2006/main" xmlns:w14="http://schemas.microsoft.com/office/word/2010/wordml" xmlns:w15="http://schemas.microsoft.com/office/word/2012/wordml" xmlns:w16cex="http://schemas.microsoft.com/office/word/2018/wordml/cex" xmlns:w16cid="http://schemas.microsoft.com/office/word/2016/wordml/cid" xmlns:w16="http://schemas.microsoft.com/office/word/2018/wordml" xmlns:w16du="http://schemas.microsoft.com/office/word/2023/wordml/word16du" xmlns:w16sdtdh="http://schemas.microsoft.com/office/word/2020/wordml/sdtdatahash" xmlns:w16se="http://schemas.microsoft.com/office/word/2015/wordml/symex" xmlns:wpg="http://schemas.microsoft.com/office/word/2010/wordprocessingGroup" xmlns:wpi="http://schemas.microsoft.com/office/word/2010/wordprocessingInk" xmlns:wne="http://schemas.microsoft.com/office/word/2006/wordml" xmlns:wps="http://schemas.microsoft.com/office/word/2010/wordprocessingShape" mc:Ignorable="w14 w15 w16se w16cid w16 w16cex w16sdtdh wp14">
   <w:body>
     <w:p>
       <w:pPr>
@@ -28,17 +28,6 @@
       </w:r>
       <w:r>
         <w:rPr>
-          <w:b/>
-          <w:bCs/>
-          <w:sz w:val="32"/>
-          <w:szCs w:val="32"/>
-          <w:u w:val="single"/>
-          <w:rtl/>
-        </w:rPr>
-        <w:t>שאל</w:t>
-      </w:r>
-      <w:r>
-        <w:rPr>
           <w:rFonts w:hint="cs"/>
           <w:b/>
           <w:bCs/>
@@ -47,7 +36,19 @@
           <w:u w:val="single"/>
           <w:rtl/>
         </w:rPr>
-        <w:t>ה 1</w:t>
+        <w:t>תרגיל</w:t>
+      </w:r>
+      <w:r>
+        <w:rPr>
+          <w:rFonts w:hint="cs"/>
+          <w:b/>
+          <w:bCs/>
+          <w:sz w:val="32"/>
+          <w:szCs w:val="32"/>
+          <w:u w:val="single"/>
+          <w:rtl/>
+        </w:rPr>
+        <w:t xml:space="preserve"> 1</w:t>
       </w:r>
     </w:p>
     <w:p>
@@ -160,7 +161,6 @@
           <w:color w:val="000000"/>
           <w:sz w:val="20"/>
           <w:szCs w:val="20"/>
-          <w:lang w:val="en-IL"/>
         </w:rPr>
       </w:pPr>
       <w:r>
@@ -224,6 +224,7 @@
         <w:t xml:space="preserve"> </w:t>
       </w:r>
       <w:proofErr w:type="spellStart"/>
+      <w:proofErr w:type="gramStart"/>
       <w:r>
         <w:rPr>
           <w:rFonts w:ascii="Courier New" w:hAnsi="Courier New" w:cs="Courier New"/>
@@ -243,6 +244,7 @@
         </w:rPr>
         <w:t>(</w:t>
       </w:r>
+      <w:proofErr w:type="gramEnd"/>
       <w:r>
         <w:rPr>
           <w:rFonts w:ascii="Courier New" w:hAnsi="Courier New" w:cs="Courier New"/>

</xml_diff>

<commit_message>
Added conversion from pdf to png because of fucking Chrome
</commit_message>
<xml_diff>
--- a/exercises/Chapter_2/Exercise_2_1/Exercise_2_1.docx
+++ b/exercises/Chapter_2/Exercise_2_1/Exercise_2_1.docx
@@ -221,30 +221,8 @@
           <w:sz w:val="20"/>
           <w:szCs w:val="20"/>
         </w:rPr>
-        <w:t xml:space="preserve"> </w:t>
-      </w:r>
-      <w:proofErr w:type="spellStart"/>
-      <w:proofErr w:type="gramStart"/>
-      <w:r>
-        <w:rPr>
-          <w:rFonts w:ascii="Courier New" w:hAnsi="Courier New" w:cs="Courier New"/>
-          <w:color w:val="000000"/>
-          <w:sz w:val="20"/>
-          <w:szCs w:val="20"/>
-        </w:rPr>
-        <w:t>enclosingCircleArea</w:t>
-      </w:r>
-      <w:proofErr w:type="spellEnd"/>
-      <w:r>
-        <w:rPr>
-          <w:rFonts w:ascii="Courier New" w:hAnsi="Courier New" w:cs="Courier New"/>
-          <w:color w:val="000000"/>
-          <w:sz w:val="20"/>
-          <w:szCs w:val="20"/>
-        </w:rPr>
-        <w:t>(</w:t>
-      </w:r>
-      <w:proofErr w:type="gramEnd"/>
+        <w:t xml:space="preserve"> enclosingCircleArea(</w:t>
+      </w:r>
       <w:r>
         <w:rPr>
           <w:rFonts w:ascii="Courier New" w:hAnsi="Courier New" w:cs="Courier New"/>
@@ -265,7 +243,6 @@
         </w:rPr>
         <w:t xml:space="preserve"> </w:t>
       </w:r>
-      <w:proofErr w:type="spellStart"/>
       <w:r>
         <w:rPr>
           <w:rFonts w:ascii="Courier New" w:hAnsi="Courier New" w:cs="Courier New"/>
@@ -275,7 +252,6 @@
         </w:rPr>
         <w:t>squareEdgeLength</w:t>
       </w:r>
-      <w:proofErr w:type="spellEnd"/>
       <w:r>
         <w:rPr>
           <w:rFonts w:ascii="Courier New" w:hAnsi="Courier New" w:cs="Courier New"/>
@@ -293,6 +269,254 @@
           <w:lang w:val="en-IL"/>
         </w:rPr>
       </w:pPr>
+    </w:p>
+    <w:p>
+      <w:pPr>
+        <w:jc w:val="center"/>
+        <w:rPr>
+          <w:lang w:val="en-IL"/>
+        </w:rPr>
+      </w:pPr>
+    </w:p>
+    <w:p>
+      <w:pPr>
+        <w:jc w:val="center"/>
+        <w:rPr>
+          <w:lang w:val="en-IL"/>
+        </w:rPr>
+      </w:pPr>
+    </w:p>
+    <w:p>
+      <w:pPr>
+        <w:jc w:val="center"/>
+        <w:rPr>
+          <w:lang w:val="en-IL"/>
+        </w:rPr>
+      </w:pPr>
+    </w:p>
+    <w:p>
+      <w:pPr>
+        <w:jc w:val="center"/>
+        <w:rPr>
+          <w:lang w:val="en-IL"/>
+        </w:rPr>
+      </w:pPr>
+    </w:p>
+    <w:p>
+      <w:pPr>
+        <w:jc w:val="center"/>
+        <w:rPr>
+          <w:lang w:val="en-IL"/>
+        </w:rPr>
+      </w:pPr>
+    </w:p>
+    <w:p>
+      <w:pPr>
+        <w:jc w:val="center"/>
+        <w:rPr>
+          <w:lang w:val="en-IL"/>
+        </w:rPr>
+      </w:pPr>
+    </w:p>
+    <w:p>
+      <w:pPr>
+        <w:jc w:val="center"/>
+        <w:rPr>
+          <w:lang w:val="en-IL"/>
+        </w:rPr>
+      </w:pPr>
+    </w:p>
+    <w:p>
+      <w:pPr>
+        <w:jc w:val="center"/>
+        <w:rPr>
+          <w:lang w:val="en-IL"/>
+        </w:rPr>
+      </w:pPr>
+    </w:p>
+    <w:p>
+      <w:pPr>
+        <w:jc w:val="center"/>
+        <w:rPr>
+          <w:lang w:val="en-IL"/>
+        </w:rPr>
+      </w:pPr>
+    </w:p>
+    <w:p>
+      <w:pPr>
+        <w:jc w:val="center"/>
+        <w:rPr>
+          <w:lang w:val="en-IL"/>
+        </w:rPr>
+      </w:pPr>
+    </w:p>
+    <w:p>
+      <w:pPr>
+        <w:jc w:val="center"/>
+        <w:rPr>
+          <w:lang w:val="en-IL"/>
+        </w:rPr>
+      </w:pPr>
+    </w:p>
+    <w:p>
+      <w:pPr>
+        <w:jc w:val="center"/>
+        <w:rPr>
+          <w:lang w:val="en-IL"/>
+        </w:rPr>
+      </w:pPr>
+    </w:p>
+    <w:p>
+      <w:pPr>
+        <w:jc w:val="center"/>
+        <w:rPr>
+          <w:lang w:val="en-IL"/>
+        </w:rPr>
+      </w:pPr>
+    </w:p>
+    <w:p>
+      <w:pPr>
+        <w:jc w:val="center"/>
+        <w:rPr>
+          <w:lang w:val="en-IL"/>
+        </w:rPr>
+      </w:pPr>
+    </w:p>
+    <w:p>
+      <w:pPr>
+        <w:jc w:val="center"/>
+        <w:rPr>
+          <w:lang w:val="en-IL"/>
+        </w:rPr>
+      </w:pPr>
+    </w:p>
+    <w:p>
+      <w:pPr>
+        <w:jc w:val="center"/>
+        <w:rPr>
+          <w:lang w:val="en-IL"/>
+        </w:rPr>
+      </w:pPr>
+    </w:p>
+    <w:p>
+      <w:pPr>
+        <w:jc w:val="center"/>
+        <w:rPr>
+          <w:lang w:val="en-IL"/>
+        </w:rPr>
+      </w:pPr>
+    </w:p>
+    <w:p>
+      <w:pPr>
+        <w:jc w:val="center"/>
+        <w:rPr>
+          <w:lang w:val="en-IL"/>
+        </w:rPr>
+      </w:pPr>
+    </w:p>
+    <w:p>
+      <w:pPr>
+        <w:jc w:val="center"/>
+        <w:rPr>
+          <w:lang w:val="en-IL"/>
+        </w:rPr>
+      </w:pPr>
+    </w:p>
+    <w:p>
+      <w:pPr>
+        <w:jc w:val="center"/>
+        <w:rPr>
+          <w:lang w:val="en-IL"/>
+        </w:rPr>
+      </w:pPr>
+    </w:p>
+    <w:p>
+      <w:pPr>
+        <w:jc w:val="center"/>
+        <w:rPr>
+          <w:lang w:val="en-IL"/>
+        </w:rPr>
+      </w:pPr>
+    </w:p>
+    <w:p>
+      <w:pPr>
+        <w:jc w:val="center"/>
+        <w:rPr>
+          <w:lang w:val="en-IL"/>
+        </w:rPr>
+      </w:pPr>
+    </w:p>
+    <w:p>
+      <w:pPr>
+        <w:jc w:val="center"/>
+        <w:rPr>
+          <w:lang w:val="en-IL"/>
+        </w:rPr>
+      </w:pPr>
+    </w:p>
+    <w:p>
+      <w:pPr>
+        <w:jc w:val="center"/>
+        <w:rPr>
+          <w:lang w:val="en-IL"/>
+        </w:rPr>
+      </w:pPr>
+    </w:p>
+    <w:p>
+      <w:pPr>
+        <w:jc w:val="center"/>
+        <w:rPr>
+          <w:lang w:val="en-IL"/>
+        </w:rPr>
+      </w:pPr>
+    </w:p>
+    <w:p>
+      <w:pPr>
+        <w:jc w:val="center"/>
+        <w:rPr>
+          <w:lang w:val="en-IL"/>
+        </w:rPr>
+      </w:pPr>
+    </w:p>
+    <w:p>
+      <w:pPr>
+        <w:jc w:val="center"/>
+        <w:rPr>
+          <w:lang w:val="en-IL"/>
+        </w:rPr>
+      </w:pPr>
+    </w:p>
+    <w:p>
+      <w:pPr>
+        <w:jc w:val="center"/>
+        <w:rPr>
+          <w:lang w:val="en-IL"/>
+        </w:rPr>
+      </w:pPr>
+    </w:p>
+    <w:p>
+      <w:pPr>
+        <w:jc w:val="center"/>
+        <w:rPr>
+          <w:lang w:val="en-IL"/>
+        </w:rPr>
+      </w:pPr>
+    </w:p>
+    <w:p>
+      <w:pPr>
+        <w:jc w:val="center"/>
+        <w:rPr>
+          <w:lang w:val="en-IL"/>
+        </w:rPr>
+      </w:pPr>
+    </w:p>
+    <w:p>
+      <w:pPr>
+        <w:jc w:val="center"/>
+      </w:pPr>
+      <w:r>
+        <w:t>sdfskdfnjsndf</w:t>
+      </w:r>
     </w:p>
     <w:sectPr>
       <w:pgSz w:w="12240" w:h="15840"/>

</xml_diff>

<commit_message>
Added a ton of new exercises
</commit_message>
<xml_diff>
--- a/exercises/Chapter_2/Exercise_2_1/Exercise_2_1.docx
+++ b/exercises/Chapter_2/Exercise_2_1/Exercise_2_1.docx
@@ -16,7 +16,7 @@
       </w:pPr>
       <w:r>
         <w:rPr>
-          <w:rFonts w:hint="cs"/>
+          <w:rFonts w:ascii="Segoe UI Emoji" w:hAnsi="Segoe UI Emoji" w:cs="Segoe UI Emoji" w:hint="cs"/>
           <w:b/>
           <w:bCs/>
           <w:sz w:val="32"/>
@@ -24,11 +24,10 @@
           <w:u w:val="single"/>
           <w:rtl/>
         </w:rPr>
-        <w:t xml:space="preserve">פרק 2, </w:t>
-      </w:r>
-      <w:r>
-        <w:rPr>
-          <w:rFonts w:hint="cs"/>
+        <w:t>📄</w:t>
+      </w:r>
+      <w:r>
+        <w:rPr>
           <w:b/>
           <w:bCs/>
           <w:sz w:val="32"/>
@@ -36,7 +35,7 @@
           <w:u w:val="single"/>
           <w:rtl/>
         </w:rPr>
-        <w:t>תרגיל</w:t>
+        <w:t xml:space="preserve"> 2.1: </w:t>
       </w:r>
       <w:r>
         <w:rPr>
@@ -48,7 +47,53 @@
           <w:u w:val="single"/>
           <w:rtl/>
         </w:rPr>
-        <w:t xml:space="preserve"> 1</w:t>
+        <w:t>עיגול</w:t>
+      </w:r>
+      <w:r>
+        <w:rPr>
+          <w:b/>
+          <w:bCs/>
+          <w:sz w:val="32"/>
+          <w:szCs w:val="32"/>
+          <w:u w:val="single"/>
+          <w:rtl/>
+        </w:rPr>
+        <w:t xml:space="preserve"> </w:t>
+      </w:r>
+      <w:r>
+        <w:rPr>
+          <w:rFonts w:hint="cs"/>
+          <w:b/>
+          <w:bCs/>
+          <w:sz w:val="32"/>
+          <w:szCs w:val="32"/>
+          <w:u w:val="single"/>
+          <w:rtl/>
+        </w:rPr>
+        <w:t>החסום</w:t>
+      </w:r>
+      <w:r>
+        <w:rPr>
+          <w:b/>
+          <w:bCs/>
+          <w:sz w:val="32"/>
+          <w:szCs w:val="32"/>
+          <w:u w:val="single"/>
+          <w:rtl/>
+        </w:rPr>
+        <w:t xml:space="preserve"> </w:t>
+      </w:r>
+      <w:r>
+        <w:rPr>
+          <w:rFonts w:hint="cs"/>
+          <w:b/>
+          <w:bCs/>
+          <w:sz w:val="32"/>
+          <w:szCs w:val="32"/>
+          <w:u w:val="single"/>
+          <w:rtl/>
+        </w:rPr>
+        <w:t>בריבוע</w:t>
       </w:r>
     </w:p>
     <w:p>
@@ -154,145 +199,138 @@
     </w:p>
     <w:p>
       <w:pPr>
-        <w:pStyle w:val="NormalWeb"/>
-        <w:shd w:val="clear" w:color="auto" w:fill="FFFFFF"/>
-        <w:rPr>
-          <w:rFonts w:ascii="Courier New" w:hAnsi="Courier New" w:cs="Courier New"/>
-          <w:color w:val="000000"/>
-          <w:sz w:val="20"/>
-          <w:szCs w:val="20"/>
-        </w:rPr>
-      </w:pPr>
-      <w:r>
-        <w:rPr>
-          <w:rFonts w:ascii="Courier New" w:hAnsi="Courier New" w:cs="Courier New"/>
-          <w:b/>
-          <w:bCs/>
-          <w:color w:val="7F0055"/>
-          <w:sz w:val="20"/>
-          <w:szCs w:val="20"/>
-        </w:rPr>
-        <w:t>public</w:t>
-      </w:r>
-      <w:r>
-        <w:rPr>
-          <w:rFonts w:ascii="Courier New" w:hAnsi="Courier New" w:cs="Courier New"/>
-          <w:color w:val="000000"/>
-          <w:sz w:val="20"/>
-          <w:szCs w:val="20"/>
-        </w:rPr>
-        <w:t xml:space="preserve"> </w:t>
-      </w:r>
-      <w:r>
-        <w:rPr>
-          <w:rFonts w:ascii="Courier New" w:hAnsi="Courier New" w:cs="Courier New"/>
-          <w:b/>
-          <w:bCs/>
-          <w:color w:val="7F0055"/>
-          <w:sz w:val="20"/>
-          <w:szCs w:val="20"/>
-        </w:rPr>
-        <w:t>static</w:t>
-      </w:r>
-      <w:r>
-        <w:rPr>
-          <w:rFonts w:ascii="Courier New" w:hAnsi="Courier New" w:cs="Courier New"/>
-          <w:color w:val="000000"/>
-          <w:sz w:val="20"/>
-          <w:szCs w:val="20"/>
-        </w:rPr>
-        <w:t xml:space="preserve"> </w:t>
-      </w:r>
-      <w:r>
-        <w:rPr>
-          <w:rFonts w:ascii="Courier New" w:hAnsi="Courier New" w:cs="Courier New"/>
-          <w:b/>
-          <w:bCs/>
-          <w:color w:val="7F0055"/>
-          <w:sz w:val="20"/>
-          <w:szCs w:val="20"/>
-        </w:rPr>
-        <w:t>double</w:t>
-      </w:r>
-      <w:r>
-        <w:rPr>
-          <w:rFonts w:ascii="Courier New" w:hAnsi="Courier New" w:cs="Courier New"/>
-          <w:color w:val="000000"/>
-          <w:sz w:val="20"/>
-          <w:szCs w:val="20"/>
-        </w:rPr>
-        <w:t xml:space="preserve"> </w:t>
+        <w:shd w:val="clear" w:color="auto" w:fill="2B2B2B"/>
+        <w:bidi w:val="0"/>
+        <w:spacing w:after="0" w:line="240" w:lineRule="auto"/>
+        <w:rPr>
+          <w:rFonts w:ascii="Courier New" w:eastAsia="Times New Roman" w:hAnsi="Courier New" w:cs="Courier New"/>
+          <w:b/>
+          <w:bCs/>
+          <w:color w:val="A9B7C6"/>
+          <w:sz w:val="22"/>
+          <w:szCs w:val="22"/>
+          <w:lang w:val="en-IL" w:eastAsia="en-IL"/>
+        </w:rPr>
+      </w:pPr>
+      <w:r>
+        <w:rPr>
+          <w:rFonts w:ascii="Courier New" w:eastAsia="Times New Roman" w:hAnsi="Courier New" w:cs="Courier New"/>
+          <w:b/>
+          <w:bCs/>
+          <w:color w:val="CC7832"/>
+          <w:sz w:val="22"/>
+          <w:szCs w:val="22"/>
+          <w:lang w:val="en-IL" w:eastAsia="en-IL"/>
+        </w:rPr>
+        <w:t xml:space="preserve">public static double </w:t>
       </w:r>
       <w:proofErr w:type="spellStart"/>
       <w:proofErr w:type="gramStart"/>
       <w:r>
         <w:rPr>
-          <w:rFonts w:ascii="Courier New" w:hAnsi="Courier New" w:cs="Courier New"/>
-          <w:color w:val="000000"/>
-          <w:sz w:val="20"/>
-          <w:szCs w:val="20"/>
+          <w:rFonts w:ascii="Courier New" w:eastAsia="Times New Roman" w:hAnsi="Courier New" w:cs="Courier New"/>
+          <w:b/>
+          <w:bCs/>
+          <w:color w:val="FFC66D"/>
+          <w:sz w:val="22"/>
+          <w:szCs w:val="22"/>
+          <w:lang w:val="en-IL" w:eastAsia="en-IL"/>
         </w:rPr>
         <w:t>enclosingCircleArea</w:t>
       </w:r>
       <w:proofErr w:type="spellEnd"/>
       <w:r>
         <w:rPr>
-          <w:rFonts w:ascii="Courier New" w:hAnsi="Courier New" w:cs="Courier New"/>
-          <w:color w:val="000000"/>
-          <w:sz w:val="20"/>
-          <w:szCs w:val="20"/>
+          <w:rFonts w:ascii="Courier New" w:eastAsia="Times New Roman" w:hAnsi="Courier New" w:cs="Courier New"/>
+          <w:b/>
+          <w:bCs/>
+          <w:color w:val="A9B7C6"/>
+          <w:sz w:val="22"/>
+          <w:szCs w:val="22"/>
+          <w:lang w:val="en-IL" w:eastAsia="en-IL"/>
         </w:rPr>
         <w:t>(</w:t>
       </w:r>
       <w:proofErr w:type="gramEnd"/>
       <w:r>
         <w:rPr>
-          <w:rFonts w:ascii="Courier New" w:hAnsi="Courier New" w:cs="Courier New"/>
-          <w:b/>
-          <w:bCs/>
-          <w:color w:val="7F0055"/>
-          <w:sz w:val="20"/>
-          <w:szCs w:val="20"/>
-        </w:rPr>
-        <w:t>double</w:t>
-      </w:r>
-      <w:r>
-        <w:rPr>
-          <w:rFonts w:ascii="Courier New" w:hAnsi="Courier New" w:cs="Courier New"/>
-          <w:color w:val="000000"/>
-          <w:sz w:val="20"/>
-          <w:szCs w:val="20"/>
-        </w:rPr>
-        <w:t xml:space="preserve"> </w:t>
+          <w:rFonts w:ascii="Courier New" w:eastAsia="Times New Roman" w:hAnsi="Courier New" w:cs="Courier New"/>
+          <w:b/>
+          <w:bCs/>
+          <w:color w:val="CC7832"/>
+          <w:sz w:val="22"/>
+          <w:szCs w:val="22"/>
+          <w:lang w:val="en-IL" w:eastAsia="en-IL"/>
+        </w:rPr>
+        <w:t xml:space="preserve">double </w:t>
       </w:r>
       <w:proofErr w:type="spellStart"/>
       <w:r>
         <w:rPr>
-          <w:rFonts w:ascii="Courier New" w:hAnsi="Courier New" w:cs="Courier New"/>
-          <w:color w:val="6A3E3E"/>
-          <w:sz w:val="20"/>
-          <w:szCs w:val="20"/>
+          <w:rFonts w:ascii="Courier New" w:eastAsia="Times New Roman" w:hAnsi="Courier New" w:cs="Courier New"/>
+          <w:b/>
+          <w:bCs/>
+          <w:color w:val="A9B7C6"/>
+          <w:sz w:val="22"/>
+          <w:szCs w:val="22"/>
+          <w:lang w:val="en-IL" w:eastAsia="en-IL"/>
         </w:rPr>
         <w:t>squareEdgeLength</w:t>
       </w:r>
       <w:proofErr w:type="spellEnd"/>
       <w:r>
         <w:rPr>
-          <w:rFonts w:ascii="Courier New" w:hAnsi="Courier New" w:cs="Courier New"/>
-          <w:color w:val="000000"/>
-          <w:sz w:val="20"/>
-          <w:szCs w:val="20"/>
+          <w:rFonts w:ascii="Courier New" w:eastAsia="Times New Roman" w:hAnsi="Courier New" w:cs="Courier New"/>
+          <w:b/>
+          <w:bCs/>
+          <w:color w:val="A9B7C6"/>
+          <w:sz w:val="22"/>
+          <w:szCs w:val="22"/>
+          <w:lang w:val="en-IL" w:eastAsia="en-IL"/>
         </w:rPr>
         <w:t>)</w:t>
       </w:r>
     </w:p>
     <w:p>
       <w:pPr>
-        <w:jc w:val="center"/>
-        <w:rPr>
-          <w:lang w:val="en-IL"/>
-        </w:rPr>
-      </w:pPr>
+        <w:rPr>
+          <w:rtl/>
+        </w:rPr>
+      </w:pPr>
+    </w:p>
+    <w:p>
+      <w:pPr>
+        <w:rPr>
+          <w:rFonts w:hint="cs"/>
+          <w:rtl/>
+        </w:rPr>
+      </w:pPr>
+      <w:r>
+        <w:rPr>
+          <w:rFonts w:hint="cs"/>
+          <w:rtl/>
+        </w:rPr>
+        <w:t xml:space="preserve">מקור: </w:t>
+      </w:r>
+      <w:r>
+        <w:rPr>
+          <w:rtl/>
+        </w:rPr>
+        <w:t xml:space="preserve">פרק </w:t>
+      </w:r>
+      <w:r>
+        <w:rPr>
+          <w:rFonts w:hint="cs"/>
+          <w:rtl/>
+        </w:rPr>
+        <w:t>3,</w:t>
+      </w:r>
+      <w:r>
+        <w:rPr>
+          <w:rtl/>
+        </w:rPr>
+        <w:t xml:space="preserve"> שאלות נוספות ביסודות המקורי, אוניברסיטת תל אביב</w:t>
+      </w:r>
     </w:p>
     <w:p>
       <w:pPr>

</xml_diff>